<commit_message>
add widget to display zabbix bridge1 graph.
</commit_message>
<xml_diff>
--- a/网络后台需求.docx
+++ b/网络后台需求.docx
@@ -216,8 +216,6 @@
         </w:rPr>
         <w:t>PostgreSQL</w:t>
       </w:r>
-      <w:bookmarkStart w:id="0" w:name="_GoBack"/>
-      <w:bookmarkEnd w:id="0"/>
     </w:p>
     <w:p>
       <w:pPr>
@@ -291,12 +289,94 @@
       </w:r>
       <w:r>
         <w:rPr>
+          <w:rStyle w:val="5"/>
+          <w:rFonts w:ascii="宋体" w:hAnsi="宋体" w:eastAsia="宋体" w:cs="宋体"/>
+          <w:sz w:val="24"/>
+          <w:szCs w:val="24"/>
+        </w:rPr>
+        <w:t>https://blog.csdn.net/CGJustDoIT/article/details/104107951</w:t>
+      </w:r>
+      <w:r>
+        <w:rPr>
+          <w:rFonts w:ascii="宋体" w:hAnsi="宋体" w:eastAsia="宋体" w:cs="宋体"/>
+          <w:sz w:val="24"/>
+          <w:szCs w:val="24"/>
+        </w:rPr>
+        <w:fldChar w:fldCharType="end"/>
+      </w:r>
+      <w:r>
+        <w:rPr>
+          <w:rFonts w:hint="eastAsia" w:ascii="宋体" w:hAnsi="宋体" w:eastAsia="宋体" w:cs="宋体"/>
+          <w:sz w:val="24"/>
+          <w:szCs w:val="24"/>
+          <w:lang w:eastAsia="zh-CN"/>
+        </w:rPr>
+        <w:t>（</w:t>
+      </w:r>
+      <w:r>
+        <w:rPr>
+          <w:rFonts w:hint="eastAsia" w:ascii="宋体" w:hAnsi="宋体" w:eastAsia="宋体" w:cs="宋体"/>
+          <w:sz w:val="24"/>
+          <w:szCs w:val="24"/>
+          <w:lang w:val="en-US" w:eastAsia="zh-CN"/>
+        </w:rPr>
+        <w:t>django3+xadmin</w:t>
+      </w:r>
+      <w:r>
+        <w:rPr>
+          <w:rFonts w:hint="eastAsia" w:ascii="宋体" w:hAnsi="宋体" w:eastAsia="宋体" w:cs="宋体"/>
+          <w:sz w:val="24"/>
+          <w:szCs w:val="24"/>
+          <w:lang w:eastAsia="zh-CN"/>
+        </w:rPr>
+        <w:t>）</w:t>
+      </w:r>
+    </w:p>
+    <w:p>
+      <w:pPr>
+        <w:numPr>
+          <w:ilvl w:val="0"/>
+          <w:numId w:val="0"/>
+        </w:numPr>
+        <w:rPr>
+          <w:rFonts w:hint="eastAsia" w:ascii="宋体" w:hAnsi="宋体" w:eastAsia="宋体" w:cs="宋体"/>
+          <w:sz w:val="24"/>
+          <w:szCs w:val="24"/>
+          <w:lang w:eastAsia="zh-CN"/>
+        </w:rPr>
+      </w:pPr>
+      <w:r>
+        <w:rPr>
+          <w:rFonts w:ascii="宋体" w:hAnsi="宋体" w:eastAsia="宋体" w:cs="宋体"/>
+          <w:sz w:val="24"/>
+          <w:szCs w:val="24"/>
+        </w:rPr>
+        <w:fldChar w:fldCharType="begin"/>
+      </w:r>
+      <w:r>
+        <w:rPr>
+          <w:rFonts w:ascii="宋体" w:hAnsi="宋体" w:eastAsia="宋体" w:cs="宋体"/>
+          <w:sz w:val="24"/>
+          <w:szCs w:val="24"/>
+        </w:rPr>
+        <w:instrText xml:space="preserve"> HYPERLINK "https://zhuanlan.zhihu.com/p/26749537" </w:instrText>
+      </w:r>
+      <w:r>
+        <w:rPr>
+          <w:rFonts w:ascii="宋体" w:hAnsi="宋体" w:eastAsia="宋体" w:cs="宋体"/>
+          <w:sz w:val="24"/>
+          <w:szCs w:val="24"/>
+        </w:rPr>
+        <w:fldChar w:fldCharType="separate"/>
+      </w:r>
+      <w:r>
+        <w:rPr>
           <w:rStyle w:val="6"/>
           <w:rFonts w:ascii="宋体" w:hAnsi="宋体" w:eastAsia="宋体" w:cs="宋体"/>
           <w:sz w:val="24"/>
           <w:szCs w:val="24"/>
         </w:rPr>
-        <w:t>https://blog.csdn.net/CGJustDoIT/article/details/104107951</w:t>
+        <w:t>https://zhuanlan.zhihu.com/p/26749537</w:t>
       </w:r>
       <w:r>
         <w:rPr>
@@ -313,6 +393,134 @@
           <w:szCs w:val="24"/>
           <w:lang w:eastAsia="zh-CN"/>
         </w:rPr>
+        <w:t>（获取实时用户）</w:t>
+      </w:r>
+    </w:p>
+    <w:p>
+      <w:pPr>
+        <w:numPr>
+          <w:ilvl w:val="0"/>
+          <w:numId w:val="0"/>
+        </w:numPr>
+        <w:rPr>
+          <w:rFonts w:hint="eastAsia" w:ascii="宋体" w:hAnsi="宋体" w:eastAsia="宋体" w:cs="宋体"/>
+          <w:sz w:val="24"/>
+          <w:szCs w:val="24"/>
+          <w:lang w:eastAsia="zh-CN"/>
+        </w:rPr>
+      </w:pPr>
+      <w:r>
+        <w:rPr>
+          <w:rFonts w:ascii="宋体" w:hAnsi="宋体" w:eastAsia="宋体" w:cs="宋体"/>
+          <w:sz w:val="24"/>
+          <w:szCs w:val="24"/>
+        </w:rPr>
+        <w:fldChar w:fldCharType="begin"/>
+      </w:r>
+      <w:r>
+        <w:rPr>
+          <w:rFonts w:ascii="宋体" w:hAnsi="宋体" w:eastAsia="宋体" w:cs="宋体"/>
+          <w:sz w:val="24"/>
+          <w:szCs w:val="24"/>
+        </w:rPr>
+        <w:instrText xml:space="preserve"> HYPERLINK "https://www.jianshu.com/p/bd96375035e9" </w:instrText>
+      </w:r>
+      <w:r>
+        <w:rPr>
+          <w:rFonts w:ascii="宋体" w:hAnsi="宋体" w:eastAsia="宋体" w:cs="宋体"/>
+          <w:sz w:val="24"/>
+          <w:szCs w:val="24"/>
+        </w:rPr>
+        <w:fldChar w:fldCharType="separate"/>
+      </w:r>
+      <w:r>
+        <w:rPr>
+          <w:rStyle w:val="6"/>
+          <w:rFonts w:ascii="宋体" w:hAnsi="宋体" w:eastAsia="宋体" w:cs="宋体"/>
+          <w:sz w:val="24"/>
+          <w:szCs w:val="24"/>
+        </w:rPr>
+        <w:t>https://www.jianshu.com/p/bd96375035e9</w:t>
+      </w:r>
+      <w:r>
+        <w:rPr>
+          <w:rFonts w:ascii="宋体" w:hAnsi="宋体" w:eastAsia="宋体" w:cs="宋体"/>
+          <w:sz w:val="24"/>
+          <w:szCs w:val="24"/>
+        </w:rPr>
+        <w:fldChar w:fldCharType="end"/>
+      </w:r>
+      <w:r>
+        <w:rPr>
+          <w:rFonts w:hint="eastAsia" w:ascii="宋体" w:hAnsi="宋体" w:eastAsia="宋体" w:cs="宋体"/>
+          <w:sz w:val="24"/>
+          <w:szCs w:val="24"/>
+          <w:lang w:eastAsia="zh-CN"/>
+        </w:rPr>
+        <w:t>（实时在线人数）</w:t>
+      </w:r>
+    </w:p>
+    <w:p>
+      <w:pPr>
+        <w:numPr>
+          <w:ilvl w:val="0"/>
+          <w:numId w:val="0"/>
+        </w:numPr>
+        <w:rPr>
+          <w:rFonts w:hint="eastAsia" w:ascii="宋体" w:hAnsi="宋体" w:eastAsia="宋体" w:cs="宋体"/>
+          <w:sz w:val="24"/>
+          <w:szCs w:val="24"/>
+          <w:lang w:eastAsia="zh-CN"/>
+        </w:rPr>
+      </w:pPr>
+      <w:r>
+        <w:rPr>
+          <w:rFonts w:ascii="宋体" w:hAnsi="宋体" w:eastAsia="宋体" w:cs="宋体"/>
+          <w:sz w:val="24"/>
+          <w:szCs w:val="24"/>
+        </w:rPr>
+        <w:fldChar w:fldCharType="begin"/>
+      </w:r>
+      <w:r>
+        <w:rPr>
+          <w:rFonts w:ascii="宋体" w:hAnsi="宋体" w:eastAsia="宋体" w:cs="宋体"/>
+          <w:sz w:val="24"/>
+          <w:szCs w:val="24"/>
+        </w:rPr>
+        <w:instrText xml:space="preserve"> HYPERLINK "http://www.langzi.fun/Django-Xadmin.html" </w:instrText>
+      </w:r>
+      <w:r>
+        <w:rPr>
+          <w:rFonts w:ascii="宋体" w:hAnsi="宋体" w:eastAsia="宋体" w:cs="宋体"/>
+          <w:sz w:val="24"/>
+          <w:szCs w:val="24"/>
+        </w:rPr>
+        <w:fldChar w:fldCharType="separate"/>
+      </w:r>
+      <w:r>
+        <w:rPr>
+          <w:rStyle w:val="6"/>
+          <w:rFonts w:ascii="宋体" w:hAnsi="宋体" w:eastAsia="宋体" w:cs="宋体"/>
+          <w:sz w:val="24"/>
+          <w:szCs w:val="24"/>
+        </w:rPr>
+        <w:t>http://www.langzi.fun/Django-Xadmin.html</w:t>
+      </w:r>
+      <w:r>
+        <w:rPr>
+          <w:rFonts w:ascii="宋体" w:hAnsi="宋体" w:eastAsia="宋体" w:cs="宋体"/>
+          <w:sz w:val="24"/>
+          <w:szCs w:val="24"/>
+        </w:rPr>
+        <w:fldChar w:fldCharType="end"/>
+      </w:r>
+      <w:r>
+        <w:rPr>
+          <w:rFonts w:hint="eastAsia" w:ascii="宋体" w:hAnsi="宋体" w:eastAsia="宋体" w:cs="宋体"/>
+          <w:sz w:val="24"/>
+          <w:szCs w:val="24"/>
+          <w:lang w:eastAsia="zh-CN"/>
+        </w:rPr>
         <w:t>（</w:t>
       </w:r>
       <w:r>
@@ -322,7 +530,7 @@
           <w:szCs w:val="24"/>
           <w:lang w:val="en-US" w:eastAsia="zh-CN"/>
         </w:rPr>
-        <w:t>django3+xadmin</w:t>
+        <w:t>xadmin+Django使用指南</w:t>
       </w:r>
       <w:r>
         <w:rPr>
@@ -361,7 +569,7 @@
           <w:sz w:val="24"/>
           <w:szCs w:val="24"/>
         </w:rPr>
-        <w:instrText xml:space="preserve"> HYPERLINK "https://zhuanlan.zhihu.com/p/26749537" </w:instrText>
+        <w:instrText xml:space="preserve"> HYPERLINK "http://xcx1024.com/ArtInfo/796785.html" </w:instrText>
       </w:r>
       <w:r>
         <w:rPr>
@@ -373,12 +581,12 @@
       </w:r>
       <w:r>
         <w:rPr>
-          <w:rStyle w:val="7"/>
-          <w:rFonts w:ascii="宋体" w:hAnsi="宋体" w:eastAsia="宋体" w:cs="宋体"/>
-          <w:sz w:val="24"/>
-          <w:szCs w:val="24"/>
-        </w:rPr>
-        <w:t>https://zhuanlan.zhihu.com/p/26749537</w:t>
+          <w:rStyle w:val="5"/>
+          <w:rFonts w:ascii="宋体" w:hAnsi="宋体" w:eastAsia="宋体" w:cs="宋体"/>
+          <w:sz w:val="24"/>
+          <w:szCs w:val="24"/>
+        </w:rPr>
+        <w:t>http://xcx1024.com/ArtInfo/796785.html</w:t>
       </w:r>
       <w:r>
         <w:rPr>
@@ -395,189 +603,219 @@
           <w:szCs w:val="24"/>
           <w:lang w:eastAsia="zh-CN"/>
         </w:rPr>
-        <w:t>（获取实时用户）</w:t>
-      </w:r>
-    </w:p>
-    <w:p>
-      <w:pPr>
-        <w:numPr>
-          <w:ilvl w:val="0"/>
-          <w:numId w:val="0"/>
-        </w:numPr>
+        <w:t>（很棒的</w:t>
+      </w:r>
+      <w:r>
+        <w:rPr>
+          <w:rFonts w:hint="eastAsia" w:ascii="宋体" w:hAnsi="宋体" w:eastAsia="宋体" w:cs="宋体"/>
+          <w:sz w:val="24"/>
+          <w:szCs w:val="24"/>
+          <w:lang w:val="en-US" w:eastAsia="zh-CN"/>
+        </w:rPr>
+        <w:t>xadmin使用指南</w:t>
+      </w:r>
+      <w:r>
         <w:rPr>
           <w:rFonts w:hint="eastAsia" w:ascii="宋体" w:hAnsi="宋体" w:eastAsia="宋体" w:cs="宋体"/>
           <w:sz w:val="24"/>
           <w:szCs w:val="24"/>
           <w:lang w:eastAsia="zh-CN"/>
         </w:rPr>
-      </w:pPr>
-      <w:r>
-        <w:rPr>
-          <w:rFonts w:ascii="宋体" w:hAnsi="宋体" w:eastAsia="宋体" w:cs="宋体"/>
-          <w:sz w:val="24"/>
-          <w:szCs w:val="24"/>
+        <w:t>）</w:t>
+      </w:r>
+    </w:p>
+    <w:p>
+      <w:pPr>
+        <w:keepNext w:val="0"/>
+        <w:keepLines w:val="0"/>
+        <w:widowControl/>
+        <w:suppressLineNumbers w:val="0"/>
+        <w:jc w:val="left"/>
+        <w:rPr>
+          <w:rFonts w:ascii="宋体" w:hAnsi="宋体" w:eastAsia="宋体" w:cs="宋体"/>
+          <w:kern w:val="0"/>
+          <w:sz w:val="24"/>
+          <w:szCs w:val="24"/>
+          <w:lang w:eastAsia="zh-CN" w:bidi="ar"/>
+        </w:rPr>
+      </w:pPr>
+      <w:r>
+        <w:rPr>
+          <w:rFonts w:ascii="宋体" w:hAnsi="宋体" w:eastAsia="宋体" w:cs="宋体"/>
+          <w:kern w:val="0"/>
+          <w:sz w:val="24"/>
+          <w:szCs w:val="24"/>
+          <w:lang w:val="en-US" w:eastAsia="zh-CN" w:bidi="ar"/>
         </w:rPr>
         <w:fldChar w:fldCharType="begin"/>
       </w:r>
       <w:r>
         <w:rPr>
           <w:rFonts w:ascii="宋体" w:hAnsi="宋体" w:eastAsia="宋体" w:cs="宋体"/>
-          <w:sz w:val="24"/>
-          <w:szCs w:val="24"/>
-        </w:rPr>
-        <w:instrText xml:space="preserve"> HYPERLINK "https://www.jianshu.com/p/bd96375035e9" </w:instrText>
-      </w:r>
-      <w:r>
-        <w:rPr>
-          <w:rFonts w:ascii="宋体" w:hAnsi="宋体" w:eastAsia="宋体" w:cs="宋体"/>
-          <w:sz w:val="24"/>
-          <w:szCs w:val="24"/>
+          <w:kern w:val="0"/>
+          <w:sz w:val="24"/>
+          <w:szCs w:val="24"/>
+          <w:lang w:val="en-US" w:eastAsia="zh-CN" w:bidi="ar"/>
+        </w:rPr>
+        <w:instrText xml:space="preserve"> HYPERLINK "http://www.mamicode.com/info-detail-2464327.html" </w:instrText>
+      </w:r>
+      <w:r>
+        <w:rPr>
+          <w:rFonts w:ascii="宋体" w:hAnsi="宋体" w:eastAsia="宋体" w:cs="宋体"/>
+          <w:kern w:val="0"/>
+          <w:sz w:val="24"/>
+          <w:szCs w:val="24"/>
+          <w:lang w:val="en-US" w:eastAsia="zh-CN" w:bidi="ar"/>
         </w:rPr>
         <w:fldChar w:fldCharType="separate"/>
       </w:r>
       <w:r>
         <w:rPr>
-          <w:rStyle w:val="7"/>
-          <w:rFonts w:ascii="宋体" w:hAnsi="宋体" w:eastAsia="宋体" w:cs="宋体"/>
-          <w:sz w:val="24"/>
-          <w:szCs w:val="24"/>
-        </w:rPr>
-        <w:t>https://www.jianshu.com/p/bd96375035e9</w:t>
-      </w:r>
-      <w:r>
-        <w:rPr>
-          <w:rFonts w:ascii="宋体" w:hAnsi="宋体" w:eastAsia="宋体" w:cs="宋体"/>
-          <w:sz w:val="24"/>
-          <w:szCs w:val="24"/>
+          <w:rStyle w:val="6"/>
+          <w:rFonts w:ascii="宋体" w:hAnsi="宋体" w:eastAsia="宋体" w:cs="宋体"/>
+          <w:sz w:val="24"/>
+          <w:szCs w:val="24"/>
+        </w:rPr>
+        <w:t>http://www.mamicode.com/info-detail-2464327.html</w:t>
+      </w:r>
+      <w:r>
+        <w:rPr>
+          <w:rFonts w:ascii="宋体" w:hAnsi="宋体" w:eastAsia="宋体" w:cs="宋体"/>
+          <w:kern w:val="0"/>
+          <w:sz w:val="24"/>
+          <w:szCs w:val="24"/>
+          <w:lang w:val="en-US" w:eastAsia="zh-CN" w:bidi="ar"/>
         </w:rPr>
         <w:fldChar w:fldCharType="end"/>
       </w:r>
       <w:r>
         <w:rPr>
-          <w:rFonts w:hint="eastAsia" w:ascii="宋体" w:hAnsi="宋体" w:eastAsia="宋体" w:cs="宋体"/>
-          <w:sz w:val="24"/>
-          <w:szCs w:val="24"/>
-          <w:lang w:eastAsia="zh-CN"/>
-        </w:rPr>
-        <w:t>（实时在线人数）</w:t>
-      </w:r>
-    </w:p>
-    <w:p>
-      <w:pPr>
-        <w:numPr>
-          <w:ilvl w:val="0"/>
-          <w:numId w:val="0"/>
-        </w:numPr>
-        <w:rPr>
-          <w:rFonts w:hint="eastAsia" w:ascii="宋体" w:hAnsi="宋体" w:eastAsia="宋体" w:cs="宋体"/>
-          <w:sz w:val="24"/>
-          <w:szCs w:val="24"/>
-          <w:lang w:eastAsia="zh-CN"/>
-        </w:rPr>
-      </w:pPr>
-      <w:r>
-        <w:rPr>
-          <w:rFonts w:ascii="宋体" w:hAnsi="宋体" w:eastAsia="宋体" w:cs="宋体"/>
-          <w:sz w:val="24"/>
-          <w:szCs w:val="24"/>
+          <w:rFonts w:ascii="宋体" w:hAnsi="宋体" w:eastAsia="宋体" w:cs="宋体"/>
+          <w:kern w:val="0"/>
+          <w:sz w:val="24"/>
+          <w:szCs w:val="24"/>
+          <w:lang w:eastAsia="zh-CN" w:bidi="ar"/>
+        </w:rPr>
+        <w:t>（控制首页展示)</w:t>
+      </w:r>
+    </w:p>
+    <w:p>
+      <w:pPr>
+        <w:keepNext w:val="0"/>
+        <w:keepLines w:val="0"/>
+        <w:widowControl/>
+        <w:suppressLineNumbers w:val="0"/>
+        <w:jc w:val="left"/>
+        <w:rPr>
+          <w:rFonts w:ascii="宋体" w:hAnsi="宋体" w:eastAsia="宋体" w:cs="宋体"/>
+          <w:kern w:val="0"/>
+          <w:sz w:val="24"/>
+          <w:szCs w:val="24"/>
+          <w:lang w:eastAsia="zh-CN" w:bidi="ar"/>
+        </w:rPr>
+      </w:pPr>
+      <w:r>
+        <w:rPr>
+          <w:rFonts w:ascii="宋体" w:hAnsi="宋体" w:eastAsia="宋体" w:cs="宋体"/>
+          <w:kern w:val="0"/>
+          <w:sz w:val="24"/>
+          <w:szCs w:val="24"/>
+          <w:lang w:val="en-US" w:eastAsia="zh-CN" w:bidi="ar"/>
         </w:rPr>
         <w:fldChar w:fldCharType="begin"/>
       </w:r>
       <w:r>
         <w:rPr>
           <w:rFonts w:ascii="宋体" w:hAnsi="宋体" w:eastAsia="宋体" w:cs="宋体"/>
-          <w:sz w:val="24"/>
-          <w:szCs w:val="24"/>
-        </w:rPr>
-        <w:instrText xml:space="preserve"> HYPERLINK "http://www.langzi.fun/Django-Xadmin.html" </w:instrText>
-      </w:r>
-      <w:r>
-        <w:rPr>
-          <w:rFonts w:ascii="宋体" w:hAnsi="宋体" w:eastAsia="宋体" w:cs="宋体"/>
-          <w:sz w:val="24"/>
-          <w:szCs w:val="24"/>
+          <w:kern w:val="0"/>
+          <w:sz w:val="24"/>
+          <w:szCs w:val="24"/>
+          <w:lang w:val="en-US" w:eastAsia="zh-CN" w:bidi="ar"/>
+        </w:rPr>
+        <w:instrText xml:space="preserve"> HYPERLINK "https://blog.csdn.net/u012798683/article/details/104725598/" </w:instrText>
+      </w:r>
+      <w:r>
+        <w:rPr>
+          <w:rFonts w:ascii="宋体" w:hAnsi="宋体" w:eastAsia="宋体" w:cs="宋体"/>
+          <w:kern w:val="0"/>
+          <w:sz w:val="24"/>
+          <w:szCs w:val="24"/>
+          <w:lang w:val="en-US" w:eastAsia="zh-CN" w:bidi="ar"/>
         </w:rPr>
         <w:fldChar w:fldCharType="separate"/>
       </w:r>
       <w:r>
         <w:rPr>
-          <w:rStyle w:val="7"/>
-          <w:rFonts w:ascii="宋体" w:hAnsi="宋体" w:eastAsia="宋体" w:cs="宋体"/>
-          <w:sz w:val="24"/>
-          <w:szCs w:val="24"/>
-        </w:rPr>
-        <w:t>http://www.langzi.fun/Django-Xadmin.html</w:t>
-      </w:r>
-      <w:r>
-        <w:rPr>
-          <w:rFonts w:ascii="宋体" w:hAnsi="宋体" w:eastAsia="宋体" w:cs="宋体"/>
-          <w:sz w:val="24"/>
-          <w:szCs w:val="24"/>
+          <w:rStyle w:val="6"/>
+          <w:rFonts w:ascii="宋体" w:hAnsi="宋体" w:eastAsia="宋体" w:cs="宋体"/>
+          <w:sz w:val="24"/>
+          <w:szCs w:val="24"/>
+        </w:rPr>
+        <w:t>https://blog.csdn.net/u012798683/article/details/104725598/</w:t>
+      </w:r>
+      <w:r>
+        <w:rPr>
+          <w:rFonts w:ascii="宋体" w:hAnsi="宋体" w:eastAsia="宋体" w:cs="宋体"/>
+          <w:kern w:val="0"/>
+          <w:sz w:val="24"/>
+          <w:szCs w:val="24"/>
+          <w:lang w:val="en-US" w:eastAsia="zh-CN" w:bidi="ar"/>
         </w:rPr>
         <w:fldChar w:fldCharType="end"/>
       </w:r>
       <w:r>
         <w:rPr>
-          <w:rFonts w:hint="eastAsia" w:ascii="宋体" w:hAnsi="宋体" w:eastAsia="宋体" w:cs="宋体"/>
-          <w:sz w:val="24"/>
-          <w:szCs w:val="24"/>
-          <w:lang w:eastAsia="zh-CN"/>
-        </w:rPr>
-        <w:t>（</w:t>
-      </w:r>
-      <w:r>
-        <w:rPr>
-          <w:rFonts w:hint="eastAsia" w:ascii="宋体" w:hAnsi="宋体" w:eastAsia="宋体" w:cs="宋体"/>
-          <w:sz w:val="24"/>
-          <w:szCs w:val="24"/>
-          <w:lang w:val="en-US" w:eastAsia="zh-CN"/>
-        </w:rPr>
-        <w:t>xadmin+Django使用指南</w:t>
-      </w:r>
-      <w:r>
-        <w:rPr>
-          <w:rFonts w:hint="eastAsia" w:ascii="宋体" w:hAnsi="宋体" w:eastAsia="宋体" w:cs="宋体"/>
-          <w:sz w:val="24"/>
-          <w:szCs w:val="24"/>
-          <w:lang w:eastAsia="zh-CN"/>
-        </w:rPr>
-        <w:t>）</w:t>
-      </w:r>
-    </w:p>
-    <w:p>
-      <w:pPr>
-        <w:numPr>
-          <w:ilvl w:val="0"/>
-          <w:numId w:val="0"/>
-        </w:numPr>
-        <w:rPr>
-          <w:rFonts w:hint="eastAsia" w:ascii="宋体" w:hAnsi="宋体" w:eastAsia="宋体" w:cs="宋体"/>
-          <w:sz w:val="24"/>
-          <w:szCs w:val="24"/>
-          <w:lang w:eastAsia="zh-CN"/>
-        </w:rPr>
-      </w:pPr>
-      <w:r>
-        <w:rPr>
-          <w:rFonts w:ascii="宋体" w:hAnsi="宋体" w:eastAsia="宋体" w:cs="宋体"/>
-          <w:sz w:val="24"/>
-          <w:szCs w:val="24"/>
+          <w:rFonts w:ascii="宋体" w:hAnsi="宋体" w:eastAsia="宋体" w:cs="宋体"/>
+          <w:kern w:val="0"/>
+          <w:sz w:val="24"/>
+          <w:szCs w:val="24"/>
+          <w:lang w:eastAsia="zh-CN" w:bidi="ar"/>
+        </w:rPr>
+        <w:t>(修复小组件添加功能)</w:t>
+      </w:r>
+    </w:p>
+    <w:p>
+      <w:pPr>
+        <w:keepNext w:val="0"/>
+        <w:keepLines w:val="0"/>
+        <w:widowControl/>
+        <w:suppressLineNumbers w:val="0"/>
+        <w:jc w:val="left"/>
+        <w:rPr>
+          <w:rFonts w:hint="eastAsia" w:ascii="宋体" w:hAnsi="宋体" w:eastAsia="宋体" w:cs="宋体"/>
+          <w:kern w:val="0"/>
+          <w:sz w:val="24"/>
+          <w:szCs w:val="24"/>
+          <w:lang w:eastAsia="zh-CN" w:bidi="ar"/>
+        </w:rPr>
+      </w:pPr>
+      <w:r>
+        <w:rPr>
+          <w:rFonts w:ascii="宋体" w:hAnsi="宋体" w:eastAsia="宋体" w:cs="宋体"/>
+          <w:kern w:val="0"/>
+          <w:sz w:val="24"/>
+          <w:szCs w:val="24"/>
+          <w:lang w:val="en-US" w:eastAsia="zh-CN" w:bidi="ar"/>
         </w:rPr>
         <w:fldChar w:fldCharType="begin"/>
       </w:r>
       <w:r>
         <w:rPr>
           <w:rFonts w:ascii="宋体" w:hAnsi="宋体" w:eastAsia="宋体" w:cs="宋体"/>
-          <w:sz w:val="24"/>
-          <w:szCs w:val="24"/>
-        </w:rPr>
-        <w:instrText xml:space="preserve"> HYPERLINK "http://xcx1024.com/ArtInfo/796785.html" </w:instrText>
-      </w:r>
-      <w:r>
-        <w:rPr>
-          <w:rFonts w:ascii="宋体" w:hAnsi="宋体" w:eastAsia="宋体" w:cs="宋体"/>
-          <w:sz w:val="24"/>
-          <w:szCs w:val="24"/>
+          <w:kern w:val="0"/>
+          <w:sz w:val="24"/>
+          <w:szCs w:val="24"/>
+          <w:lang w:val="en-US" w:eastAsia="zh-CN" w:bidi="ar"/>
+        </w:rPr>
+        <w:instrText xml:space="preserve"> HYPERLINK "https://www.cnblogs.com/yoyoketang/p/10655601.html" </w:instrText>
+      </w:r>
+      <w:r>
+        <w:rPr>
+          <w:rFonts w:ascii="宋体" w:hAnsi="宋体" w:eastAsia="宋体" w:cs="宋体"/>
+          <w:kern w:val="0"/>
+          <w:sz w:val="24"/>
+          <w:szCs w:val="24"/>
+          <w:lang w:val="en-US" w:eastAsia="zh-CN" w:bidi="ar"/>
         </w:rPr>
         <w:fldChar w:fldCharType="separate"/>
       </w:r>
@@ -588,42 +826,39 @@
           <w:sz w:val="24"/>
           <w:szCs w:val="24"/>
         </w:rPr>
-        <w:t>http://xcx1024.com/ArtInfo/796785.html</w:t>
-      </w:r>
-      <w:r>
-        <w:rPr>
-          <w:rFonts w:ascii="宋体" w:hAnsi="宋体" w:eastAsia="宋体" w:cs="宋体"/>
-          <w:sz w:val="24"/>
-          <w:szCs w:val="24"/>
+        <w:t>https://www.cnblogs.com/yoyoketang/p/10655601.html</w:t>
+      </w:r>
+      <w:r>
+        <w:rPr>
+          <w:rFonts w:ascii="宋体" w:hAnsi="宋体" w:eastAsia="宋体" w:cs="宋体"/>
+          <w:kern w:val="0"/>
+          <w:sz w:val="24"/>
+          <w:szCs w:val="24"/>
+          <w:lang w:val="en-US" w:eastAsia="zh-CN" w:bidi="ar"/>
         </w:rPr>
         <w:fldChar w:fldCharType="end"/>
       </w:r>
       <w:r>
         <w:rPr>
-          <w:rFonts w:hint="eastAsia" w:ascii="宋体" w:hAnsi="宋体" w:eastAsia="宋体" w:cs="宋体"/>
-          <w:sz w:val="24"/>
-          <w:szCs w:val="24"/>
-          <w:lang w:eastAsia="zh-CN"/>
-        </w:rPr>
-        <w:t>（很棒的</w:t>
-      </w:r>
-      <w:r>
-        <w:rPr>
-          <w:rFonts w:hint="eastAsia" w:ascii="宋体" w:hAnsi="宋体" w:eastAsia="宋体" w:cs="宋体"/>
-          <w:sz w:val="24"/>
-          <w:szCs w:val="24"/>
-          <w:lang w:val="en-US" w:eastAsia="zh-CN"/>
-        </w:rPr>
-        <w:t>xadmin使用指南</w:t>
-      </w:r>
-      <w:r>
-        <w:rPr>
-          <w:rFonts w:hint="eastAsia" w:ascii="宋体" w:hAnsi="宋体" w:eastAsia="宋体" w:cs="宋体"/>
-          <w:sz w:val="24"/>
-          <w:szCs w:val="24"/>
-          <w:lang w:eastAsia="zh-CN"/>
-        </w:rPr>
-        <w:t>）</w:t>
+          <w:rFonts w:ascii="宋体" w:hAnsi="宋体" w:eastAsia="宋体" w:cs="宋体"/>
+          <w:kern w:val="0"/>
+          <w:sz w:val="24"/>
+          <w:szCs w:val="24"/>
+          <w:lang w:eastAsia="zh-CN" w:bidi="ar"/>
+        </w:rPr>
+        <w:t>(对于图片展示</w:t>
+      </w:r>
+      <w:bookmarkStart w:id="0" w:name="_GoBack"/>
+      <w:bookmarkEnd w:id="0"/>
+      <w:r>
+        <w:rPr>
+          <w:rFonts w:ascii="宋体" w:hAnsi="宋体" w:eastAsia="宋体" w:cs="宋体"/>
+          <w:kern w:val="0"/>
+          <w:sz w:val="24"/>
+          <w:szCs w:val="24"/>
+          <w:lang w:eastAsia="zh-CN" w:bidi="ar"/>
+        </w:rPr>
+        <w:t>的控制)</w:t>
       </w:r>
     </w:p>
     <w:p>
@@ -1001,6 +1236,7 @@
     <w:p>
       <w:pPr>
         <w:numPr>
+          <w:ilvl w:val="0"/>
           <w:numId w:val="0"/>
         </w:numPr>
         <w:ind w:left="840" w:leftChars="0"/>
@@ -1059,7 +1295,7 @@
       </w:r>
       <w:r>
         <w:rPr>
-          <w:rStyle w:val="7"/>
+          <w:rStyle w:val="6"/>
           <w:rFonts w:hint="eastAsia" w:ascii="宋体" w:hAnsi="宋体" w:eastAsia="宋体" w:cs="宋体"/>
           <w:b w:val="0"/>
           <w:bCs w:val="0"/>
@@ -1084,6 +1320,7 @@
     <w:p>
       <w:pPr>
         <w:numPr>
+          <w:ilvl w:val="0"/>
           <w:numId w:val="0"/>
         </w:numPr>
         <w:ind w:left="840" w:leftChars="0"/>
@@ -1111,6 +1348,7 @@
     <w:p>
       <w:pPr>
         <w:numPr>
+          <w:ilvl w:val="0"/>
           <w:numId w:val="0"/>
         </w:numPr>
         <w:ind w:left="840" w:leftChars="0"/>
@@ -1474,6 +1712,7 @@
     <w:p>
       <w:pPr>
         <w:numPr>
+          <w:ilvl w:val="0"/>
           <w:numId w:val="0"/>
         </w:numPr>
         <w:ind w:leftChars="0"/>
@@ -1529,6 +1768,7 @@
     <w:p>
       <w:pPr>
         <w:numPr>
+          <w:ilvl w:val="0"/>
           <w:numId w:val="0"/>
         </w:numPr>
         <w:ind w:left="840" w:leftChars="0"/>
@@ -1556,6 +1796,7 @@
     <w:p>
       <w:pPr>
         <w:numPr>
+          <w:ilvl w:val="0"/>
           <w:numId w:val="0"/>
         </w:numPr>
         <w:ind w:left="840" w:leftChars="0"/>
@@ -1583,6 +1824,7 @@
     <w:p>
       <w:pPr>
         <w:numPr>
+          <w:ilvl w:val="0"/>
           <w:numId w:val="0"/>
         </w:numPr>
         <w:ind w:left="840" w:leftChars="0"/>
@@ -1610,6 +1852,7 @@
     <w:p>
       <w:pPr>
         <w:numPr>
+          <w:ilvl w:val="0"/>
           <w:numId w:val="0"/>
         </w:numPr>
         <w:ind w:left="840" w:leftChars="0"/>
@@ -1637,6 +1880,7 @@
     <w:p>
       <w:pPr>
         <w:numPr>
+          <w:ilvl w:val="0"/>
           <w:numId w:val="0"/>
         </w:numPr>
         <w:ind w:left="840" w:leftChars="0"/>
@@ -1664,6 +1908,7 @@
     <w:p>
       <w:pPr>
         <w:numPr>
+          <w:ilvl w:val="0"/>
           <w:numId w:val="0"/>
         </w:numPr>
         <w:ind w:left="840" w:leftChars="0"/>
@@ -1691,6 +1936,7 @@
     <w:p>
       <w:pPr>
         <w:numPr>
+          <w:ilvl w:val="0"/>
           <w:numId w:val="0"/>
         </w:numPr>
         <w:ind w:left="840" w:leftChars="0"/>
@@ -1718,6 +1964,7 @@
     <w:p>
       <w:pPr>
         <w:numPr>
+          <w:ilvl w:val="0"/>
           <w:numId w:val="0"/>
         </w:numPr>
         <w:ind w:left="840" w:leftChars="0"/>
@@ -1745,6 +1992,7 @@
     <w:p>
       <w:pPr>
         <w:numPr>
+          <w:ilvl w:val="0"/>
           <w:numId w:val="0"/>
         </w:numPr>
         <w:ind w:left="840" w:leftChars="0"/>
@@ -1772,6 +2020,7 @@
     <w:p>
       <w:pPr>
         <w:numPr>
+          <w:ilvl w:val="0"/>
           <w:numId w:val="0"/>
         </w:numPr>
         <w:ind w:left="840" w:leftChars="0"/>
@@ -1799,6 +2048,7 @@
     <w:p>
       <w:pPr>
         <w:numPr>
+          <w:ilvl w:val="0"/>
           <w:numId w:val="0"/>
         </w:numPr>
         <w:ind w:left="840" w:leftChars="0"/>
@@ -1826,6 +2076,7 @@
     <w:p>
       <w:pPr>
         <w:numPr>
+          <w:ilvl w:val="0"/>
           <w:numId w:val="0"/>
         </w:numPr>
         <w:ind w:left="840" w:leftChars="0"/>
@@ -1853,6 +2104,7 @@
     <w:p>
       <w:pPr>
         <w:numPr>
+          <w:ilvl w:val="0"/>
           <w:numId w:val="0"/>
         </w:numPr>
         <w:ind w:left="840" w:leftChars="0"/>
@@ -1880,6 +2132,7 @@
     <w:p>
       <w:pPr>
         <w:numPr>
+          <w:ilvl w:val="0"/>
           <w:numId w:val="0"/>
         </w:numPr>
         <w:ind w:left="840" w:leftChars="0"/>
@@ -1896,6 +2149,7 @@
     <w:p>
       <w:pPr>
         <w:numPr>
+          <w:ilvl w:val="0"/>
           <w:numId w:val="0"/>
         </w:numPr>
         <w:ind w:left="840" w:leftChars="0"/>
@@ -1923,6 +2177,7 @@
     <w:p>
       <w:pPr>
         <w:numPr>
+          <w:ilvl w:val="0"/>
           <w:numId w:val="0"/>
         </w:numPr>
         <w:ind w:left="840" w:leftChars="0"/>
@@ -1950,6 +2205,7 @@
     <w:p>
       <w:pPr>
         <w:numPr>
+          <w:ilvl w:val="0"/>
           <w:numId w:val="0"/>
         </w:numPr>
         <w:ind w:left="840" w:leftChars="0"/>
@@ -1977,6 +2233,7 @@
     <w:p>
       <w:pPr>
         <w:numPr>
+          <w:ilvl w:val="0"/>
           <w:numId w:val="0"/>
         </w:numPr>
         <w:ind w:left="840" w:leftChars="0"/>
@@ -2004,6 +2261,7 @@
     <w:p>
       <w:pPr>
         <w:numPr>
+          <w:ilvl w:val="0"/>
           <w:numId w:val="0"/>
         </w:numPr>
         <w:ind w:left="840" w:leftChars="0"/>
@@ -2031,6 +2289,7 @@
     <w:p>
       <w:pPr>
         <w:numPr>
+          <w:ilvl w:val="0"/>
           <w:numId w:val="0"/>
         </w:numPr>
         <w:ind w:left="840" w:leftChars="0"/>
@@ -2058,6 +2317,7 @@
     <w:p>
       <w:pPr>
         <w:numPr>
+          <w:ilvl w:val="0"/>
           <w:numId w:val="0"/>
         </w:numPr>
         <w:ind w:left="840" w:leftChars="0"/>
@@ -2085,6 +2345,7 @@
     <w:p>
       <w:pPr>
         <w:numPr>
+          <w:ilvl w:val="0"/>
           <w:numId w:val="0"/>
         </w:numPr>
         <w:ind w:left="840" w:leftChars="0"/>
@@ -2112,6 +2373,7 @@
     <w:p>
       <w:pPr>
         <w:numPr>
+          <w:ilvl w:val="0"/>
           <w:numId w:val="0"/>
         </w:numPr>
         <w:ind w:left="840" w:leftChars="0"/>
@@ -2139,6 +2401,7 @@
     <w:p>
       <w:pPr>
         <w:numPr>
+          <w:ilvl w:val="0"/>
           <w:numId w:val="0"/>
         </w:numPr>
         <w:ind w:left="840" w:leftChars="0"/>
@@ -2166,6 +2429,7 @@
     <w:p>
       <w:pPr>
         <w:numPr>
+          <w:ilvl w:val="0"/>
           <w:numId w:val="0"/>
         </w:numPr>
         <w:ind w:left="840" w:leftChars="0"/>
@@ -2193,6 +2457,7 @@
     <w:p>
       <w:pPr>
         <w:numPr>
+          <w:ilvl w:val="0"/>
           <w:numId w:val="0"/>
         </w:numPr>
         <w:ind w:left="840" w:leftChars="0"/>
@@ -2220,6 +2485,7 @@
     <w:p>
       <w:pPr>
         <w:numPr>
+          <w:ilvl w:val="0"/>
           <w:numId w:val="0"/>
         </w:numPr>
         <w:ind w:left="840" w:leftChars="0"/>
@@ -2247,6 +2513,7 @@
     <w:p>
       <w:pPr>
         <w:numPr>
+          <w:ilvl w:val="0"/>
           <w:numId w:val="0"/>
         </w:numPr>
         <w:ind w:left="840" w:leftChars="0"/>
@@ -2274,6 +2541,7 @@
     <w:p>
       <w:pPr>
         <w:numPr>
+          <w:ilvl w:val="0"/>
           <w:numId w:val="0"/>
         </w:numPr>
         <w:ind w:left="840" w:leftChars="0"/>
@@ -2290,6 +2558,7 @@
     <w:p>
       <w:pPr>
         <w:numPr>
+          <w:ilvl w:val="0"/>
           <w:numId w:val="0"/>
         </w:numPr>
         <w:ind w:left="840" w:leftChars="0"/>
@@ -2306,6 +2575,7 @@
     <w:p>
       <w:pPr>
         <w:numPr>
+          <w:ilvl w:val="0"/>
           <w:numId w:val="0"/>
         </w:numPr>
         <w:ind w:left="840" w:leftChars="0"/>
@@ -2322,6 +2592,7 @@
     <w:p>
       <w:pPr>
         <w:numPr>
+          <w:ilvl w:val="0"/>
           <w:numId w:val="0"/>
         </w:numPr>
         <w:jc w:val="center"/>
@@ -3028,7 +3299,7 @@
     <w:lsdException w:qFormat="1" w:unhideWhenUsed="0" w:uiPriority="0" w:semiHidden="0" w:name="Title"/>
     <w:lsdException w:unhideWhenUsed="0" w:uiPriority="0" w:semiHidden="0" w:name="Closing"/>
     <w:lsdException w:unhideWhenUsed="0" w:uiPriority="0" w:semiHidden="0" w:name="Signature"/>
-    <w:lsdException w:unhideWhenUsed="0" w:uiPriority="0" w:name="Default Paragraph Font"/>
+    <w:lsdException w:qFormat="1" w:unhideWhenUsed="0" w:uiPriority="0" w:name="Default Paragraph Font"/>
     <w:lsdException w:unhideWhenUsed="0" w:uiPriority="0" w:semiHidden="0" w:name="Body Text"/>
     <w:lsdException w:unhideWhenUsed="0" w:uiPriority="0" w:semiHidden="0" w:name="Body Text Indent"/>
     <w:lsdException w:unhideWhenUsed="0" w:uiPriority="0" w:semiHidden="0" w:name="List Continue"/>
@@ -3049,7 +3320,7 @@
     <w:lsdException w:unhideWhenUsed="0" w:uiPriority="0" w:semiHidden="0" w:name="Body Text Indent 3"/>
     <w:lsdException w:unhideWhenUsed="0" w:uiPriority="0" w:semiHidden="0" w:name="Block Text"/>
     <w:lsdException w:qFormat="1" w:unhideWhenUsed="0" w:uiPriority="0" w:semiHidden="0" w:name="Hyperlink"/>
-    <w:lsdException w:unhideWhenUsed="0" w:uiPriority="0" w:semiHidden="0" w:name="FollowedHyperlink"/>
+    <w:lsdException w:qFormat="1" w:unhideWhenUsed="0" w:uiPriority="0" w:semiHidden="0" w:name="FollowedHyperlink"/>
     <w:lsdException w:qFormat="1" w:unhideWhenUsed="0" w:uiPriority="0" w:semiHidden="0" w:name="Strong"/>
     <w:lsdException w:qFormat="1" w:unhideWhenUsed="0" w:uiPriority="0" w:semiHidden="0" w:name="Emphasis"/>
     <w:lsdException w:unhideWhenUsed="0" w:uiPriority="0" w:semiHidden="0" w:name="Document Map"/>
@@ -3265,12 +3536,13 @@
       <w:sz w:val="32"/>
     </w:rPr>
   </w:style>
-  <w:style w:type="character" w:default="1" w:styleId="5">
+  <w:style w:type="character" w:default="1" w:styleId="4">
     <w:name w:val="Default Paragraph Font"/>
     <w:semiHidden/>
+    <w:qFormat/>
     <w:uiPriority w:val="0"/>
   </w:style>
-  <w:style w:type="table" w:default="1" w:styleId="4">
+  <w:style w:type="table" w:default="1" w:styleId="7">
     <w:name w:val="Normal Table"/>
     <w:semiHidden/>
     <w:qFormat/>
@@ -3284,18 +3556,19 @@
       </w:tblCellMar>
     </w:tblPr>
   </w:style>
-  <w:style w:type="character" w:styleId="6">
+  <w:style w:type="character" w:styleId="5">
     <w:name w:val="FollowedHyperlink"/>
-    <w:basedOn w:val="5"/>
+    <w:basedOn w:val="4"/>
+    <w:qFormat/>
     <w:uiPriority w:val="0"/>
     <w:rPr>
       <w:color w:val="800080"/>
       <w:u w:val="single"/>
     </w:rPr>
   </w:style>
-  <w:style w:type="character" w:styleId="7">
+  <w:style w:type="character" w:styleId="6">
     <w:name w:val="Hyperlink"/>
-    <w:basedOn w:val="5"/>
+    <w:basedOn w:val="4"/>
     <w:qFormat/>
     <w:uiPriority w:val="0"/>
     <w:rPr>

</xml_diff>

<commit_message>
fix:chang the ip style of button model
</commit_message>
<xml_diff>
--- a/网络后台需求.docx
+++ b/网络后台需求.docx
@@ -249,6 +249,8 @@
         </w:rPr>
         <w:t>参考文献：</w:t>
       </w:r>
+      <w:bookmarkStart w:id="0" w:name="_GoBack"/>
+      <w:bookmarkEnd w:id="0"/>
     </w:p>
     <w:p>
       <w:pPr>
@@ -846,19 +848,7 @@
           <w:szCs w:val="24"/>
           <w:lang w:eastAsia="zh-CN" w:bidi="ar"/>
         </w:rPr>
-        <w:t>(对于图片展示</w:t>
-      </w:r>
-      <w:bookmarkStart w:id="0" w:name="_GoBack"/>
-      <w:bookmarkEnd w:id="0"/>
-      <w:r>
-        <w:rPr>
-          <w:rFonts w:ascii="宋体" w:hAnsi="宋体" w:eastAsia="宋体" w:cs="宋体"/>
-          <w:kern w:val="0"/>
-          <w:sz w:val="24"/>
-          <w:szCs w:val="24"/>
-          <w:lang w:eastAsia="zh-CN" w:bidi="ar"/>
-        </w:rPr>
-        <w:t>的控制)</w:t>
+        <w:t>(对于图片展示的控制)</w:t>
       </w:r>
     </w:p>
     <w:p>

</xml_diff>